<commit_message>
removed information from team charter doc
</commit_message>
<xml_diff>
--- a/sprint5/W25_T11_TeamCharter_v1.0.docx
+++ b/sprint5/W25_T11_TeamCharter_v1.0.docx
@@ -1,6 +1,6 @@
 
 <file path=word/document.xml><?xml version="1.0" encoding="utf-8"?>
-<w:document xmlns:wpc="http://schemas.microsoft.com/office/word/2010/wordprocessingCanvas" xmlns:cx="http://schemas.microsoft.com/office/drawing/2014/chartex" xmlns:cx1="http://schemas.microsoft.com/office/drawing/2015/9/8/chartex" xmlns:cx2="http://schemas.microsoft.com/office/drawing/2015/10/21/chartex" xmlns:cx3="http://schemas.microsoft.com/office/drawing/2016/5/9/chartex" xmlns:cx4="http://schemas.microsoft.com/office/drawing/2016/5/10/chartex" xmlns:cx5="http://schemas.microsoft.com/office/drawing/2016/5/11/chartex" xmlns:cx6="http://schemas.microsoft.com/office/drawing/2016/5/12/chartex" xmlns:cx7="http://schemas.microsoft.com/office/drawing/2016/5/13/chartex" xmlns:cx8="http://schemas.microsoft.com/office/drawing/2016/5/14/chartex" xmlns:mc="http://schemas.openxmlformats.org/markup-compatibility/2006" xmlns:aink="http://schemas.microsoft.com/office/drawing/2016/ink" xmlns:am3d="http://schemas.microsoft.com/office/drawing/2017/model3d" xmlns:o="urn:schemas-microsoft-com:office:office" xmlns:oel="http://schemas.microsoft.com/office/2019/extlst" xmlns:r="http://schemas.openxmlformats.org/officeDocument/2006/relationships" xmlns:m="http://schemas.openxmlformats.org/officeDocument/2006/math" xmlns:v="urn:schemas-microsoft-com:vml" xmlns:wp14="http://schemas.microsoft.com/office/word/2010/wordprocessingDrawing" xmlns:wp="http://schemas.openxmlformats.org/drawingml/2006/wordprocessingDrawing" xmlns:w10="urn:schemas-microsoft-com:office:word" xmlns:w="http://schemas.openxmlformats.org/wordprocessingml/2006/main" xmlns:w14="http://schemas.microsoft.com/office/word/2010/wordml" xmlns:w15="http://schemas.microsoft.com/office/word/2012/wordml" xmlns:w16cex="http://schemas.microsoft.com/office/word/2018/wordml/cex" xmlns:w16cid="http://schemas.microsoft.com/office/word/2016/wordml/cid" xmlns:w16="http://schemas.microsoft.com/office/word/2018/wordml" xmlns:w16du="http://schemas.microsoft.com/office/word/2023/wordml/word16du" xmlns:w16sdtdh="http://schemas.microsoft.com/office/word/2020/wordml/sdtdatahash" xmlns:w16se="http://schemas.microsoft.com/office/word/2015/wordml/symex" xmlns:wpg="http://schemas.microsoft.com/office/word/2010/wordprocessingGroup" xmlns:wpi="http://schemas.microsoft.com/office/word/2010/wordprocessingInk" xmlns:wne="http://schemas.microsoft.com/office/word/2006/wordml" xmlns:wps="http://schemas.microsoft.com/office/word/2010/wordprocessingShape" mc:Ignorable="w14 w15 w16se w16cid w16 w16cex w16sdtdh w16du wp14">
+<w:document xmlns:wpc="http://schemas.microsoft.com/office/word/2010/wordprocessingCanvas" xmlns:cx="http://schemas.microsoft.com/office/drawing/2014/chartex" xmlns:cx1="http://schemas.microsoft.com/office/drawing/2015/9/8/chartex" xmlns:cx2="http://schemas.microsoft.com/office/drawing/2015/10/21/chartex" xmlns:cx3="http://schemas.microsoft.com/office/drawing/2016/5/9/chartex" xmlns:cx4="http://schemas.microsoft.com/office/drawing/2016/5/10/chartex" xmlns:cx5="http://schemas.microsoft.com/office/drawing/2016/5/11/chartex" xmlns:cx6="http://schemas.microsoft.com/office/drawing/2016/5/12/chartex" xmlns:cx7="http://schemas.microsoft.com/office/drawing/2016/5/13/chartex" xmlns:cx8="http://schemas.microsoft.com/office/drawing/2016/5/14/chartex" xmlns:mc="http://schemas.openxmlformats.org/markup-compatibility/2006" xmlns:aink="http://schemas.microsoft.com/office/drawing/2016/ink" xmlns:am3d="http://schemas.microsoft.com/office/drawing/2017/model3d" xmlns:o="urn:schemas-microsoft-com:office:office" xmlns:oel="http://schemas.microsoft.com/office/2019/extlst" xmlns:r="http://schemas.openxmlformats.org/officeDocument/2006/relationships" xmlns:m="http://schemas.openxmlformats.org/officeDocument/2006/math" xmlns:v="urn:schemas-microsoft-com:vml" xmlns:wp14="http://schemas.microsoft.com/office/word/2010/wordprocessingDrawing" xmlns:wp="http://schemas.openxmlformats.org/drawingml/2006/wordprocessingDrawing" xmlns:w10="urn:schemas-microsoft-com:office:word" xmlns:w="http://schemas.openxmlformats.org/wordprocessingml/2006/main" xmlns:w14="http://schemas.microsoft.com/office/word/2010/wordml" xmlns:w15="http://schemas.microsoft.com/office/word/2012/wordml" xmlns:w16cex="http://schemas.microsoft.com/office/word/2018/wordml/cex" xmlns:w16cid="http://schemas.microsoft.com/office/word/2016/wordml/cid" xmlns:w16="http://schemas.microsoft.com/office/word/2018/wordml" xmlns:w16du="http://schemas.microsoft.com/office/word/2023/wordml/word16du" xmlns:w16sdtdh="http://schemas.microsoft.com/office/word/2020/wordml/sdtdatahash" xmlns:w16sdtfl="http://schemas.microsoft.com/office/word/2024/wordml/sdtformatlock" xmlns:w16se="http://schemas.microsoft.com/office/word/2015/wordml/symex" xmlns:wpg="http://schemas.microsoft.com/office/word/2010/wordprocessingGroup" xmlns:wpi="http://schemas.microsoft.com/office/word/2010/wordprocessingInk" xmlns:wne="http://schemas.microsoft.com/office/word/2006/wordml" xmlns:wps="http://schemas.microsoft.com/office/word/2010/wordprocessingShape" mc:Ignorable="w14 w15 w16se w16cid w16 w16cex w16sdtdh w16sdtfl w16du wp14">
   <w:body>
     <w:p>
       <w:pPr>
@@ -334,14 +334,6 @@
                 <w:szCs w:val="40"/>
               </w:rPr>
             </w:pPr>
-            <w:r>
-              <w:rPr>
-                <w:rFonts w:ascii="Frutiger-Light" w:hAnsi="Frutiger-Light"/>
-                <w:sz w:val="40"/>
-                <w:szCs w:val="40"/>
-              </w:rPr>
-              <w:t>Justin Yeh</w:t>
-            </w:r>
           </w:p>
         </w:tc>
       </w:tr>
@@ -376,14 +368,6 @@
                 <w:szCs w:val="40"/>
               </w:rPr>
             </w:pPr>
-            <w:r>
-              <w:rPr>
-                <w:rFonts w:ascii="Frutiger-Light" w:hAnsi="Frutiger-Light"/>
-                <w:sz w:val="40"/>
-                <w:szCs w:val="40"/>
-              </w:rPr>
-              <w:t>Luilson Sousa</w:t>
-            </w:r>
           </w:p>
         </w:tc>
       </w:tr>
@@ -417,13 +401,6 @@
                 <w:szCs w:val="40"/>
               </w:rPr>
             </w:pPr>
-            <w:r>
-              <w:rPr>
-                <w:sz w:val="40"/>
-                <w:szCs w:val="40"/>
-              </w:rPr>
-              <w:t>Fab Pisco</w:t>
-            </w:r>
           </w:p>
         </w:tc>
       </w:tr>
@@ -624,7 +601,47 @@
                 <w:sz w:val="40"/>
                 <w:szCs w:val="40"/>
               </w:rPr>
-              <w:t>2024/10/07</w:t>
+              <w:t>202</w:t>
+            </w:r>
+            <w:r>
+              <w:rPr>
+                <w:rFonts w:ascii="Frutiger-Light" w:hAnsi="Frutiger-Light"/>
+                <w:sz w:val="40"/>
+                <w:szCs w:val="40"/>
+              </w:rPr>
+              <w:t>2</w:t>
+            </w:r>
+            <w:r>
+              <w:rPr>
+                <w:rFonts w:ascii="Frutiger-Light" w:hAnsi="Frutiger-Light"/>
+                <w:sz w:val="40"/>
+                <w:szCs w:val="40"/>
+              </w:rPr>
+              <w:t>/</w:t>
+            </w:r>
+            <w:r>
+              <w:rPr>
+                <w:rFonts w:ascii="Frutiger-Light" w:hAnsi="Frutiger-Light"/>
+                <w:sz w:val="40"/>
+                <w:szCs w:val="40"/>
+              </w:rPr>
+              <w:t>01</w:t>
+            </w:r>
+            <w:r>
+              <w:rPr>
+                <w:rFonts w:ascii="Frutiger-Light" w:hAnsi="Frutiger-Light"/>
+                <w:sz w:val="40"/>
+                <w:szCs w:val="40"/>
+              </w:rPr>
+              <w:t>/</w:t>
+            </w:r>
+            <w:r>
+              <w:rPr>
+                <w:rFonts w:ascii="Frutiger-Light" w:hAnsi="Frutiger-Light"/>
+                <w:sz w:val="40"/>
+                <w:szCs w:val="40"/>
+              </w:rPr>
+              <w:t>31</w:t>
             </w:r>
           </w:p>
         </w:tc>
@@ -804,22 +821,6 @@
           <w:shd w:val="clear" w:color="auto" w:fill="FFFFFF"/>
         </w:rPr>
       </w:pPr>
-      <w:r>
-        <w:rPr>
-          <w:rFonts w:ascii="Calibri" w:hAnsi="Calibri"/>
-          <w:color w:val="000000"/>
-          <w:shd w:val="clear" w:color="auto" w:fill="FFFFFF"/>
-        </w:rPr>
-        <w:t>The purpose of forming the team was to develop an application to simplify the way people convert currency and measurements to Canadian values. The anticipated outcome is to have a fully functional application using an API</w:t>
-      </w:r>
-      <w:r>
-        <w:rPr>
-          <w:rFonts w:ascii="Calibri" w:hAnsi="Calibri"/>
-          <w:color w:val="000000"/>
-          <w:shd w:val="clear" w:color="auto" w:fill="FFFFFF"/>
-        </w:rPr>
-        <w:t xml:space="preserve"> that is simple and easy to use.</w:t>
-      </w:r>
     </w:p>
     <w:p>
       <w:pPr>
@@ -830,6 +831,23 @@
           <w:shd w:val="clear" w:color="auto" w:fill="FFFFFF"/>
         </w:rPr>
       </w:pPr>
+      <w:r>
+        <w:rPr>
+          <w:rFonts w:ascii="Calibri" w:hAnsi="Calibri"/>
+          <w:color w:val="000000"/>
+          <w:shd w:val="clear" w:color="auto" w:fill="FFFFFF"/>
+        </w:rPr>
+        <w:t xml:space="preserve">2. </w:t>
+      </w:r>
+      <w:r>
+        <w:rPr>
+          <w:rFonts w:ascii="Calibri" w:hAnsi="Calibri"/>
+          <w:b/>
+          <w:color w:val="000000"/>
+          <w:shd w:val="clear" w:color="auto" w:fill="FFFFFF"/>
+        </w:rPr>
+        <w:t>Background</w:t>
+      </w:r>
     </w:p>
     <w:p>
       <w:pPr>
@@ -840,13 +858,43 @@
           <w:shd w:val="clear" w:color="auto" w:fill="FFFFFF"/>
         </w:rPr>
       </w:pPr>
-      <w:r>
-        <w:rPr>
-          <w:rFonts w:ascii="Calibri" w:hAnsi="Calibri"/>
-          <w:color w:val="000000"/>
-          <w:shd w:val="clear" w:color="auto" w:fill="FFFFFF"/>
-        </w:rPr>
-        <w:t xml:space="preserve">2. </w:t>
+    </w:p>
+    <w:p>
+      <w:pPr>
+        <w:shd w:val="clear" w:color="auto" w:fill="FFFFFF"/>
+        <w:rPr>
+          <w:rFonts w:ascii="Calibri" w:hAnsi="Calibri"/>
+          <w:color w:val="000000"/>
+          <w:shd w:val="clear" w:color="auto" w:fill="FFFFFF"/>
+        </w:rPr>
+      </w:pPr>
+    </w:p>
+    <w:p>
+      <w:pPr>
+        <w:shd w:val="clear" w:color="auto" w:fill="FFFFFF"/>
+        <w:rPr>
+          <w:rFonts w:ascii="Calibri" w:hAnsi="Calibri"/>
+          <w:color w:val="000000"/>
+          <w:shd w:val="clear" w:color="auto" w:fill="FFFFFF"/>
+        </w:rPr>
+      </w:pPr>
+    </w:p>
+    <w:p>
+      <w:pPr>
+        <w:shd w:val="clear" w:color="auto" w:fill="FFFFFF"/>
+        <w:rPr>
+          <w:rFonts w:ascii="Calibri" w:hAnsi="Calibri"/>
+          <w:color w:val="000000"/>
+          <w:shd w:val="clear" w:color="auto" w:fill="FFFFFF"/>
+        </w:rPr>
+      </w:pPr>
+      <w:r>
+        <w:rPr>
+          <w:rFonts w:ascii="Calibri" w:hAnsi="Calibri"/>
+          <w:color w:val="000000"/>
+          <w:shd w:val="clear" w:color="auto" w:fill="FFFFFF"/>
+        </w:rPr>
+        <w:t>3</w:t>
       </w:r>
       <w:r>
         <w:rPr>
@@ -855,7 +903,7 @@
           <w:color w:val="000000"/>
           <w:shd w:val="clear" w:color="auto" w:fill="FFFFFF"/>
         </w:rPr>
-        <w:t>Background</w:t>
+        <w:t>. Scope</w:t>
       </w:r>
     </w:p>
     <w:p>
@@ -867,14 +915,6 @@
           <w:shd w:val="clear" w:color="auto" w:fill="FFFFFF"/>
         </w:rPr>
       </w:pPr>
-      <w:r>
-        <w:rPr>
-          <w:rFonts w:ascii="Calibri" w:hAnsi="Calibri"/>
-          <w:color w:val="000000"/>
-          <w:shd w:val="clear" w:color="auto" w:fill="FFFFFF"/>
-        </w:rPr>
-        <w:t xml:space="preserve">The Ultimate Currency and Unit of Measure Converter is a project about creating a simple application that will use an API to convert currency and measurements into Canadian values. </w:t>
-      </w:r>
     </w:p>
     <w:p>
       <w:pPr>
@@ -901,143 +941,16 @@
           <w:color w:val="000000"/>
           <w:shd w:val="clear" w:color="auto" w:fill="FFFFFF"/>
         </w:rPr>
-        <w:t>The team fits within the organizational structure by being the developers</w:t>
-      </w:r>
-      <w:r>
-        <w:rPr>
-          <w:rFonts w:ascii="Calibri" w:hAnsi="Calibri"/>
-          <w:color w:val="000000"/>
-          <w:shd w:val="clear" w:color="auto" w:fill="FFFFFF"/>
-        </w:rPr>
-        <w:t xml:space="preserve"> and testers</w:t>
-      </w:r>
-      <w:r>
-        <w:rPr>
-          <w:rFonts w:ascii="Calibri" w:hAnsi="Calibri"/>
-          <w:color w:val="000000"/>
-          <w:shd w:val="clear" w:color="auto" w:fill="FFFFFF"/>
-        </w:rPr>
-        <w:t xml:space="preserve"> of the application. </w:t>
-      </w:r>
-      <w:r>
-        <w:rPr>
-          <w:rFonts w:ascii="Calibri" w:hAnsi="Calibri"/>
-          <w:color w:val="000000"/>
-          <w:shd w:val="clear" w:color="auto" w:fill="FFFFFF"/>
-        </w:rPr>
-        <w:t xml:space="preserve">Lastly, the </w:t>
-      </w:r>
-      <w:r>
-        <w:rPr>
-          <w:rFonts w:ascii="Calibri" w:hAnsi="Calibri"/>
-          <w:color w:val="000000"/>
-          <w:shd w:val="clear" w:color="auto" w:fill="FFFFFF"/>
-        </w:rPr>
-        <w:t>stakeholders are the developers, users, customers</w:t>
-      </w:r>
-      <w:r>
-        <w:rPr>
-          <w:rFonts w:ascii="Calibri" w:hAnsi="Calibri"/>
-          <w:color w:val="000000"/>
-          <w:shd w:val="clear" w:color="auto" w:fill="FFFFFF"/>
-        </w:rPr>
-        <w:t>,</w:t>
-      </w:r>
-      <w:r>
-        <w:rPr>
-          <w:rFonts w:ascii="Calibri" w:hAnsi="Calibri"/>
-          <w:color w:val="000000"/>
-          <w:shd w:val="clear" w:color="auto" w:fill="FFFFFF"/>
-        </w:rPr>
-        <w:t xml:space="preserve"> </w:t>
-      </w:r>
-      <w:r>
-        <w:rPr>
-          <w:rFonts w:ascii="Calibri" w:hAnsi="Calibri"/>
-          <w:color w:val="000000"/>
-          <w:shd w:val="clear" w:color="auto" w:fill="FFFFFF"/>
-        </w:rPr>
-        <w:t>server</w:t>
-      </w:r>
-      <w:r>
-        <w:rPr>
-          <w:rFonts w:ascii="Calibri" w:hAnsi="Calibri"/>
-          <w:color w:val="000000"/>
-          <w:shd w:val="clear" w:color="auto" w:fill="FFFFFF"/>
-        </w:rPr>
-        <w:t xml:space="preserve"> </w:t>
-      </w:r>
-      <w:r>
-        <w:rPr>
-          <w:rFonts w:ascii="Calibri" w:hAnsi="Calibri"/>
-          <w:color w:val="000000"/>
-          <w:shd w:val="clear" w:color="auto" w:fill="FFFFFF"/>
-        </w:rPr>
-        <w:t>admins</w:t>
-      </w:r>
-      <w:r>
-        <w:rPr>
-          <w:rFonts w:ascii="Calibri" w:hAnsi="Calibri"/>
-          <w:color w:val="000000"/>
-          <w:shd w:val="clear" w:color="auto" w:fill="FFFFFF"/>
-        </w:rPr>
-        <w:t xml:space="preserve"> </w:t>
-      </w:r>
-      <w:r>
-        <w:rPr>
-          <w:rFonts w:ascii="Calibri" w:hAnsi="Calibri"/>
-          <w:color w:val="000000"/>
-          <w:shd w:val="clear" w:color="auto" w:fill="FFFFFF"/>
-        </w:rPr>
-        <w:t>and</w:t>
-      </w:r>
-      <w:r>
-        <w:rPr>
-          <w:rFonts w:ascii="Calibri" w:hAnsi="Calibri"/>
-          <w:color w:val="000000"/>
-          <w:shd w:val="clear" w:color="auto" w:fill="FFFFFF"/>
-        </w:rPr>
-        <w:t xml:space="preserve"> </w:t>
-      </w:r>
-      <w:r>
-        <w:rPr>
-          <w:rFonts w:ascii="Calibri" w:hAnsi="Calibri"/>
-          <w:color w:val="000000"/>
-          <w:shd w:val="clear" w:color="auto" w:fill="FFFFFF"/>
-        </w:rPr>
-        <w:t>anyone that wants an efficient way to convert</w:t>
-      </w:r>
-      <w:r>
-        <w:rPr>
-          <w:rFonts w:ascii="Calibri" w:hAnsi="Calibri"/>
-          <w:color w:val="000000"/>
-          <w:shd w:val="clear" w:color="auto" w:fill="FFFFFF"/>
-        </w:rPr>
-        <w:t xml:space="preserve"> different regional</w:t>
-      </w:r>
-      <w:r>
-        <w:rPr>
-          <w:rFonts w:ascii="Calibri" w:hAnsi="Calibri"/>
-          <w:color w:val="000000"/>
-          <w:shd w:val="clear" w:color="auto" w:fill="FFFFFF"/>
-        </w:rPr>
-        <w:t xml:space="preserve"> currenc</w:t>
-      </w:r>
-      <w:r>
-        <w:rPr>
-          <w:rFonts w:ascii="Calibri" w:hAnsi="Calibri"/>
-          <w:color w:val="000000"/>
-          <w:shd w:val="clear" w:color="auto" w:fill="FFFFFF"/>
-        </w:rPr>
-        <w:t>ies</w:t>
-      </w:r>
-      <w:r>
-        <w:rPr>
-          <w:rFonts w:ascii="Calibri" w:hAnsi="Calibri"/>
-          <w:color w:val="000000"/>
-          <w:shd w:val="clear" w:color="auto" w:fill="FFFFFF"/>
-        </w:rPr>
-        <w:t xml:space="preserve"> and measurements into Canadian values. </w:t>
+        <w:t xml:space="preserve">4. </w:t>
+      </w:r>
+      <w:r>
+        <w:rPr>
+          <w:rFonts w:ascii="Calibri" w:hAnsi="Calibri"/>
+          <w:b/>
+          <w:color w:val="000000"/>
+          <w:shd w:val="clear" w:color="auto" w:fill="FFFFFF"/>
+        </w:rPr>
+        <w:t>Team composition</w:t>
       </w:r>
     </w:p>
     <w:p>
@@ -1059,6 +972,23 @@
           <w:shd w:val="clear" w:color="auto" w:fill="FFFFFF"/>
         </w:rPr>
       </w:pPr>
+      <w:r>
+        <w:rPr>
+          <w:rFonts w:ascii="Calibri" w:hAnsi="Calibri"/>
+          <w:color w:val="000000"/>
+          <w:shd w:val="clear" w:color="auto" w:fill="FFFFFF"/>
+        </w:rPr>
+        <w:t xml:space="preserve">5. </w:t>
+      </w:r>
+      <w:r>
+        <w:rPr>
+          <w:rFonts w:ascii="Calibri" w:hAnsi="Calibri"/>
+          <w:b/>
+          <w:color w:val="000000"/>
+          <w:shd w:val="clear" w:color="auto" w:fill="FFFFFF"/>
+        </w:rPr>
+        <w:t>Team empowerment</w:t>
+      </w:r>
     </w:p>
     <w:p>
       <w:pPr>
@@ -1069,13 +999,23 @@
           <w:shd w:val="clear" w:color="auto" w:fill="FFFFFF"/>
         </w:rPr>
       </w:pPr>
-      <w:r>
-        <w:rPr>
-          <w:rFonts w:ascii="Calibri" w:hAnsi="Calibri"/>
-          <w:color w:val="000000"/>
-          <w:shd w:val="clear" w:color="auto" w:fill="FFFFFF"/>
-        </w:rPr>
-        <w:t>3</w:t>
+    </w:p>
+    <w:p>
+      <w:pPr>
+        <w:shd w:val="clear" w:color="auto" w:fill="FFFFFF"/>
+        <w:rPr>
+          <w:rFonts w:ascii="Calibri" w:hAnsi="Calibri"/>
+          <w:color w:val="000000"/>
+          <w:shd w:val="clear" w:color="auto" w:fill="FFFFFF"/>
+        </w:rPr>
+      </w:pPr>
+      <w:r>
+        <w:rPr>
+          <w:rFonts w:ascii="Calibri" w:hAnsi="Calibri"/>
+          <w:color w:val="000000"/>
+          <w:shd w:val="clear" w:color="auto" w:fill="FFFFFF"/>
+        </w:rPr>
+        <w:t xml:space="preserve">6. </w:t>
       </w:r>
       <w:r>
         <w:rPr>
@@ -1084,7 +1024,7 @@
           <w:color w:val="000000"/>
           <w:shd w:val="clear" w:color="auto" w:fill="FFFFFF"/>
         </w:rPr>
-        <w:t>. Scope</w:t>
+        <w:t>Team operations</w:t>
       </w:r>
     </w:p>
     <w:p>
@@ -1096,14 +1036,6 @@
           <w:shd w:val="clear" w:color="auto" w:fill="FFFFFF"/>
         </w:rPr>
       </w:pPr>
-      <w:r>
-        <w:rPr>
-          <w:rFonts w:ascii="Calibri" w:hAnsi="Calibri"/>
-          <w:color w:val="000000"/>
-          <w:shd w:val="clear" w:color="auto" w:fill="FFFFFF"/>
-        </w:rPr>
-        <w:t xml:space="preserve">The Scope of the project is to create a browser-based application that converts foreign currency per unit of measure to Canadian currency per unit of measure where the user must enter the current/projected exchange rate. If time permits, an API will be created to automatically get the currency exchange rate from the Bank of Canada. </w:t>
-      </w:r>
     </w:p>
     <w:p>
       <w:pPr>
@@ -1124,6 +1056,23 @@
           <w:shd w:val="clear" w:color="auto" w:fill="FFFFFF"/>
         </w:rPr>
       </w:pPr>
+      <w:r>
+        <w:rPr>
+          <w:rFonts w:ascii="Calibri" w:hAnsi="Calibri"/>
+          <w:color w:val="000000"/>
+          <w:shd w:val="clear" w:color="auto" w:fill="FFFFFF"/>
+        </w:rPr>
+        <w:t xml:space="preserve">7. </w:t>
+      </w:r>
+      <w:r>
+        <w:rPr>
+          <w:rFonts w:ascii="Calibri" w:hAnsi="Calibri"/>
+          <w:b/>
+          <w:color w:val="000000"/>
+          <w:shd w:val="clear" w:color="auto" w:fill="FFFFFF"/>
+        </w:rPr>
+        <w:t>Team Performance Assessment</w:t>
+      </w:r>
     </w:p>
     <w:p>
       <w:pPr>
@@ -1134,13 +1083,23 @@
           <w:shd w:val="clear" w:color="auto" w:fill="FFFFFF"/>
         </w:rPr>
       </w:pPr>
-      <w:r>
-        <w:rPr>
-          <w:rFonts w:ascii="Calibri" w:hAnsi="Calibri"/>
-          <w:color w:val="000000"/>
-          <w:shd w:val="clear" w:color="auto" w:fill="FFFFFF"/>
-        </w:rPr>
-        <w:t xml:space="preserve">4. </w:t>
+    </w:p>
+    <w:p>
+      <w:pPr>
+        <w:shd w:val="clear" w:color="auto" w:fill="FFFFFF"/>
+        <w:rPr>
+          <w:rFonts w:ascii="Calibri" w:hAnsi="Calibri"/>
+          <w:color w:val="000000"/>
+          <w:shd w:val="clear" w:color="auto" w:fill="FFFFFF"/>
+        </w:rPr>
+      </w:pPr>
+      <w:r>
+        <w:rPr>
+          <w:rFonts w:ascii="Calibri" w:hAnsi="Calibri"/>
+          <w:color w:val="000000"/>
+          <w:shd w:val="clear" w:color="auto" w:fill="FFFFFF"/>
+        </w:rPr>
+        <w:t xml:space="preserve">8. </w:t>
       </w:r>
       <w:r>
         <w:rPr>
@@ -1149,280 +1108,7 @@
           <w:color w:val="000000"/>
           <w:shd w:val="clear" w:color="auto" w:fill="FFFFFF"/>
         </w:rPr>
-        <w:t>Team composition</w:t>
-      </w:r>
-    </w:p>
-    <w:p>
-      <w:pPr>
-        <w:shd w:val="clear" w:color="auto" w:fill="FFFFFF"/>
-        <w:rPr>
-          <w:rFonts w:ascii="Calibri" w:hAnsi="Calibri"/>
-          <w:color w:val="000000"/>
-          <w:shd w:val="clear" w:color="auto" w:fill="FFFFFF"/>
-        </w:rPr>
-      </w:pPr>
-      <w:r>
-        <w:rPr>
-          <w:rFonts w:ascii="Calibri" w:hAnsi="Calibri"/>
-          <w:color w:val="000000"/>
-          <w:shd w:val="clear" w:color="auto" w:fill="FFFFFF"/>
-        </w:rPr>
-        <w:t xml:space="preserve">(Identify the functional areas represented, the number of members from each, state who are core [essential] members versus support or advisory members and full or part time designation, and the anticipated time/resources commitments involved over the anticipated duration of the team.) </w:t>
-      </w:r>
-    </w:p>
-    <w:p>
-      <w:pPr>
-        <w:shd w:val="clear" w:color="auto" w:fill="FFFFFF"/>
-        <w:rPr>
-          <w:rFonts w:ascii="Calibri" w:hAnsi="Calibri"/>
-          <w:color w:val="000000"/>
-          <w:shd w:val="clear" w:color="auto" w:fill="FFFFFF"/>
-        </w:rPr>
-      </w:pPr>
-    </w:p>
-    <w:p>
-      <w:pPr>
-        <w:shd w:val="clear" w:color="auto" w:fill="FFFFFF"/>
-        <w:rPr>
-          <w:rFonts w:ascii="Calibri" w:hAnsi="Calibri"/>
-          <w:color w:val="000000"/>
-          <w:shd w:val="clear" w:color="auto" w:fill="FFFFFF"/>
-        </w:rPr>
-      </w:pPr>
-      <w:r>
-        <w:rPr>
-          <w:rFonts w:ascii="Calibri" w:hAnsi="Calibri"/>
-          <w:color w:val="000000"/>
-          <w:shd w:val="clear" w:color="auto" w:fill="FFFFFF"/>
-        </w:rPr>
-        <w:t xml:space="preserve">5. </w:t>
-      </w:r>
-      <w:r>
-        <w:rPr>
-          <w:rFonts w:ascii="Calibri" w:hAnsi="Calibri"/>
-          <w:b/>
-          <w:color w:val="000000"/>
-          <w:shd w:val="clear" w:color="auto" w:fill="FFFFFF"/>
-        </w:rPr>
-        <w:t>Team empowerment</w:t>
-      </w:r>
-    </w:p>
-    <w:p>
-      <w:pPr>
-        <w:shd w:val="clear" w:color="auto" w:fill="FFFFFF"/>
-        <w:rPr>
-          <w:rFonts w:ascii="Calibri" w:hAnsi="Calibri"/>
-          <w:color w:val="000000"/>
-          <w:shd w:val="clear" w:color="auto" w:fill="FFFFFF"/>
-        </w:rPr>
-      </w:pPr>
-      <w:r>
-        <w:rPr>
-          <w:rFonts w:ascii="Calibri" w:hAnsi="Calibri"/>
-          <w:color w:val="000000"/>
-          <w:shd w:val="clear" w:color="auto" w:fill="FFFFFF"/>
-        </w:rPr>
-        <w:lastRenderedPageBreak/>
-        <w:t>(Define existing authority the team, by virtue of its individual membership, already possesses, additional authority needed to fully perform as envisioned by the team objectives, and level of empowerment requested.)</w:t>
-      </w:r>
-    </w:p>
-    <w:p>
-      <w:pPr>
-        <w:shd w:val="clear" w:color="auto" w:fill="FFFFFF"/>
-        <w:rPr>
-          <w:rFonts w:ascii="Calibri" w:hAnsi="Calibri"/>
-          <w:color w:val="000000"/>
-          <w:shd w:val="clear" w:color="auto" w:fill="FFFFFF"/>
-        </w:rPr>
-      </w:pPr>
-    </w:p>
-    <w:p>
-      <w:pPr>
-        <w:shd w:val="clear" w:color="auto" w:fill="FFFFFF"/>
-        <w:rPr>
-          <w:rFonts w:ascii="Calibri" w:hAnsi="Calibri"/>
-          <w:color w:val="000000"/>
-          <w:shd w:val="clear" w:color="auto" w:fill="FFFFFF"/>
-        </w:rPr>
-      </w:pPr>
-      <w:r>
-        <w:rPr>
-          <w:rFonts w:ascii="Calibri" w:hAnsi="Calibri"/>
-          <w:color w:val="000000"/>
-          <w:shd w:val="clear" w:color="auto" w:fill="FFFFFF"/>
-        </w:rPr>
-        <w:t xml:space="preserve">6. </w:t>
-      </w:r>
-      <w:r>
-        <w:rPr>
-          <w:rFonts w:ascii="Calibri" w:hAnsi="Calibri"/>
-          <w:b/>
-          <w:color w:val="000000"/>
-          <w:shd w:val="clear" w:color="auto" w:fill="FFFFFF"/>
-        </w:rPr>
-        <w:t>Team operations</w:t>
-      </w:r>
-    </w:p>
-    <w:p>
-      <w:pPr>
-        <w:shd w:val="clear" w:color="auto" w:fill="FFFFFF"/>
-        <w:rPr>
-          <w:rFonts w:ascii="Calibri" w:hAnsi="Calibri"/>
-          <w:color w:val="000000"/>
-          <w:shd w:val="clear" w:color="auto" w:fill="FFFFFF"/>
-        </w:rPr>
-      </w:pPr>
-      <w:r>
-        <w:rPr>
-          <w:rFonts w:ascii="Calibri" w:hAnsi="Calibri"/>
-          <w:color w:val="000000"/>
-          <w:shd w:val="clear" w:color="auto" w:fill="FFFFFF"/>
-        </w:rPr>
-        <w:t xml:space="preserve">(Describe team operational plans. This includes, for example, such activities as the team's decision-making processes, how changes in membership occur should the need arise, plans to establish "ground" </w:t>
-      </w:r>
-      <w:r>
-        <w:rPr>
-          <w:rFonts w:ascii="Calibri" w:hAnsi="Calibri"/>
-          <w:color w:val="000000"/>
-          <w:shd w:val="clear" w:color="auto" w:fill="FFFFFF"/>
-        </w:rPr>
-        <w:t xml:space="preserve">or operating rules, handling absence or non-performance, code repository, </w:t>
-      </w:r>
-      <w:r>
-        <w:rPr>
-          <w:rFonts w:ascii="Calibri" w:hAnsi="Calibri"/>
-          <w:color w:val="000000"/>
-          <w:shd w:val="clear" w:color="auto" w:fill="FFFFFF"/>
-        </w:rPr>
-        <w:t xml:space="preserve">communication amongst team members, </w:t>
-      </w:r>
-      <w:r>
-        <w:rPr>
-          <w:rFonts w:ascii="Calibri" w:hAnsi="Calibri"/>
-          <w:color w:val="000000"/>
-          <w:shd w:val="clear" w:color="auto" w:fill="FFFFFF"/>
-        </w:rPr>
-        <w:t>relationships with other organizational entities or teams, logistical support, etc.)</w:t>
-      </w:r>
-    </w:p>
-    <w:p>
-      <w:pPr>
-        <w:shd w:val="clear" w:color="auto" w:fill="FFFFFF"/>
-        <w:rPr>
-          <w:rFonts w:ascii="Calibri" w:hAnsi="Calibri"/>
-          <w:color w:val="000000"/>
-          <w:shd w:val="clear" w:color="auto" w:fill="FFFFFF"/>
-        </w:rPr>
-      </w:pPr>
-    </w:p>
-    <w:p>
-      <w:pPr>
-        <w:shd w:val="clear" w:color="auto" w:fill="FFFFFF"/>
-        <w:rPr>
-          <w:rFonts w:ascii="Calibri" w:hAnsi="Calibri"/>
-          <w:color w:val="000000"/>
-          <w:shd w:val="clear" w:color="auto" w:fill="FFFFFF"/>
-        </w:rPr>
-      </w:pPr>
-    </w:p>
-    <w:p>
-      <w:pPr>
-        <w:shd w:val="clear" w:color="auto" w:fill="FFFFFF"/>
-        <w:rPr>
-          <w:rFonts w:ascii="Calibri" w:hAnsi="Calibri"/>
-          <w:color w:val="000000"/>
-          <w:shd w:val="clear" w:color="auto" w:fill="FFFFFF"/>
-        </w:rPr>
-      </w:pPr>
-      <w:r>
-        <w:rPr>
-          <w:rFonts w:ascii="Calibri" w:hAnsi="Calibri"/>
-          <w:color w:val="000000"/>
-          <w:shd w:val="clear" w:color="auto" w:fill="FFFFFF"/>
-        </w:rPr>
-        <w:t xml:space="preserve">7. </w:t>
-      </w:r>
-      <w:r>
-        <w:rPr>
-          <w:rFonts w:ascii="Calibri" w:hAnsi="Calibri"/>
-          <w:b/>
-          <w:color w:val="000000"/>
-          <w:shd w:val="clear" w:color="auto" w:fill="FFFFFF"/>
-        </w:rPr>
-        <w:t>Team Performance Assessment</w:t>
-      </w:r>
-    </w:p>
-    <w:p>
-      <w:pPr>
-        <w:shd w:val="clear" w:color="auto" w:fill="FFFFFF"/>
-        <w:rPr>
-          <w:rFonts w:ascii="Calibri" w:hAnsi="Calibri"/>
-          <w:color w:val="000000"/>
-          <w:shd w:val="clear" w:color="auto" w:fill="FFFFFF"/>
-        </w:rPr>
-      </w:pPr>
-      <w:r>
-        <w:rPr>
-          <w:rFonts w:ascii="Calibri" w:hAnsi="Calibri"/>
-          <w:color w:val="000000"/>
-          <w:shd w:val="clear" w:color="auto" w:fill="FFFFFF"/>
-        </w:rPr>
-        <w:t>(Document key areas of performance needed for team success along with means of measuring progress.)</w:t>
-      </w:r>
-    </w:p>
-    <w:p>
-      <w:pPr>
-        <w:shd w:val="clear" w:color="auto" w:fill="FFFFFF"/>
-        <w:rPr>
-          <w:rFonts w:ascii="Calibri" w:hAnsi="Calibri"/>
-          <w:color w:val="000000"/>
-          <w:shd w:val="clear" w:color="auto" w:fill="FFFFFF"/>
-        </w:rPr>
-      </w:pPr>
-    </w:p>
-    <w:p>
-      <w:pPr>
-        <w:shd w:val="clear" w:color="auto" w:fill="FFFFFF"/>
-        <w:rPr>
-          <w:rFonts w:ascii="Calibri" w:hAnsi="Calibri"/>
-          <w:color w:val="000000"/>
-          <w:shd w:val="clear" w:color="auto" w:fill="FFFFFF"/>
-        </w:rPr>
-      </w:pPr>
-      <w:r>
-        <w:rPr>
-          <w:rFonts w:ascii="Calibri" w:hAnsi="Calibri"/>
-          <w:color w:val="000000"/>
-          <w:shd w:val="clear" w:color="auto" w:fill="FFFFFF"/>
-        </w:rPr>
-        <w:t xml:space="preserve">8. </w:t>
-      </w:r>
-      <w:r>
-        <w:rPr>
-          <w:rFonts w:ascii="Calibri" w:hAnsi="Calibri"/>
-          <w:b/>
-          <w:color w:val="000000"/>
-          <w:shd w:val="clear" w:color="auto" w:fill="FFFFFF"/>
-        </w:rPr>
         <w:t>Signature Page</w:t>
-      </w:r>
-    </w:p>
-    <w:p>
-      <w:pPr>
-        <w:shd w:val="clear" w:color="auto" w:fill="FFFFFF"/>
-        <w:rPr>
-          <w:rFonts w:ascii="Calibri" w:hAnsi="Calibri"/>
-          <w:color w:val="000000"/>
-          <w:shd w:val="clear" w:color="auto" w:fill="FFFFFF"/>
-        </w:rPr>
-      </w:pPr>
-      <w:r>
-        <w:rPr>
-          <w:rFonts w:ascii="Calibri" w:hAnsi="Calibri"/>
-          <w:color w:val="000000"/>
-          <w:shd w:val="clear" w:color="auto" w:fill="FFFFFF"/>
-        </w:rPr>
-        <w:t>(Each team member signs, agreeing to the contents and being held mutually accountable for adherence.)</w:t>
       </w:r>
     </w:p>
     <w:p>
@@ -1455,7 +1141,7 @@
           <w:sz w:val="32"/>
           <w:szCs w:val="32"/>
         </w:rPr>
-        <w:t>Justin Yeh, Luilson Sousa, Fab Pisco, Kevin Lapointe</w:t>
+        <w:t>Kevin Lapointe</w:t>
       </w:r>
     </w:p>
     <w:p>
@@ -1478,7 +1164,7 @@
 </file>
 
 <file path=word/endnotes.xml><?xml version="1.0" encoding="utf-8"?>
-<w:endnotes xmlns:wpc="http://schemas.microsoft.com/office/word/2010/wordprocessingCanvas" xmlns:cx="http://schemas.microsoft.com/office/drawing/2014/chartex" xmlns:cx1="http://schemas.microsoft.com/office/drawing/2015/9/8/chartex" xmlns:cx2="http://schemas.microsoft.com/office/drawing/2015/10/21/chartex" xmlns:cx3="http://schemas.microsoft.com/office/drawing/2016/5/9/chartex" xmlns:cx4="http://schemas.microsoft.com/office/drawing/2016/5/10/chartex" xmlns:cx5="http://schemas.microsoft.com/office/drawing/2016/5/11/chartex" xmlns:cx6="http://schemas.microsoft.com/office/drawing/2016/5/12/chartex" xmlns:cx7="http://schemas.microsoft.com/office/drawing/2016/5/13/chartex" xmlns:cx8="http://schemas.microsoft.com/office/drawing/2016/5/14/chartex" xmlns:mc="http://schemas.openxmlformats.org/markup-compatibility/2006" xmlns:aink="http://schemas.microsoft.com/office/drawing/2016/ink" xmlns:am3d="http://schemas.microsoft.com/office/drawing/2017/model3d" xmlns:o="urn:schemas-microsoft-com:office:office" xmlns:oel="http://schemas.microsoft.com/office/2019/extlst" xmlns:r="http://schemas.openxmlformats.org/officeDocument/2006/relationships" xmlns:m="http://schemas.openxmlformats.org/officeDocument/2006/math" xmlns:v="urn:schemas-microsoft-com:vml" xmlns:wp14="http://schemas.microsoft.com/office/word/2010/wordprocessingDrawing" xmlns:wp="http://schemas.openxmlformats.org/drawingml/2006/wordprocessingDrawing" xmlns:w10="urn:schemas-microsoft-com:office:word" xmlns:w="http://schemas.openxmlformats.org/wordprocessingml/2006/main" xmlns:w14="http://schemas.microsoft.com/office/word/2010/wordml" xmlns:w15="http://schemas.microsoft.com/office/word/2012/wordml" xmlns:w16cex="http://schemas.microsoft.com/office/word/2018/wordml/cex" xmlns:w16cid="http://schemas.microsoft.com/office/word/2016/wordml/cid" xmlns:w16="http://schemas.microsoft.com/office/word/2018/wordml" xmlns:w16du="http://schemas.microsoft.com/office/word/2023/wordml/word16du" xmlns:w16sdtdh="http://schemas.microsoft.com/office/word/2020/wordml/sdtdatahash" xmlns:w16se="http://schemas.microsoft.com/office/word/2015/wordml/symex" xmlns:wpg="http://schemas.microsoft.com/office/word/2010/wordprocessingGroup" xmlns:wpi="http://schemas.microsoft.com/office/word/2010/wordprocessingInk" xmlns:wne="http://schemas.microsoft.com/office/word/2006/wordml" xmlns:wps="http://schemas.microsoft.com/office/word/2010/wordprocessingShape" mc:Ignorable="w14 w15 w16se w16cid w16 w16cex w16sdtdh w16du wp14">
+<w:endnotes xmlns:wpc="http://schemas.microsoft.com/office/word/2010/wordprocessingCanvas" xmlns:cx="http://schemas.microsoft.com/office/drawing/2014/chartex" xmlns:cx1="http://schemas.microsoft.com/office/drawing/2015/9/8/chartex" xmlns:cx2="http://schemas.microsoft.com/office/drawing/2015/10/21/chartex" xmlns:cx3="http://schemas.microsoft.com/office/drawing/2016/5/9/chartex" xmlns:cx4="http://schemas.microsoft.com/office/drawing/2016/5/10/chartex" xmlns:cx5="http://schemas.microsoft.com/office/drawing/2016/5/11/chartex" xmlns:cx6="http://schemas.microsoft.com/office/drawing/2016/5/12/chartex" xmlns:cx7="http://schemas.microsoft.com/office/drawing/2016/5/13/chartex" xmlns:cx8="http://schemas.microsoft.com/office/drawing/2016/5/14/chartex" xmlns:mc="http://schemas.openxmlformats.org/markup-compatibility/2006" xmlns:aink="http://schemas.microsoft.com/office/drawing/2016/ink" xmlns:am3d="http://schemas.microsoft.com/office/drawing/2017/model3d" xmlns:o="urn:schemas-microsoft-com:office:office" xmlns:oel="http://schemas.microsoft.com/office/2019/extlst" xmlns:r="http://schemas.openxmlformats.org/officeDocument/2006/relationships" xmlns:m="http://schemas.openxmlformats.org/officeDocument/2006/math" xmlns:v="urn:schemas-microsoft-com:vml" xmlns:wp14="http://schemas.microsoft.com/office/word/2010/wordprocessingDrawing" xmlns:wp="http://schemas.openxmlformats.org/drawingml/2006/wordprocessingDrawing" xmlns:w10="urn:schemas-microsoft-com:office:word" xmlns:w="http://schemas.openxmlformats.org/wordprocessingml/2006/main" xmlns:w14="http://schemas.microsoft.com/office/word/2010/wordml" xmlns:w15="http://schemas.microsoft.com/office/word/2012/wordml" xmlns:w16cex="http://schemas.microsoft.com/office/word/2018/wordml/cex" xmlns:w16cid="http://schemas.microsoft.com/office/word/2016/wordml/cid" xmlns:w16="http://schemas.microsoft.com/office/word/2018/wordml" xmlns:w16du="http://schemas.microsoft.com/office/word/2023/wordml/word16du" xmlns:w16sdtdh="http://schemas.microsoft.com/office/word/2020/wordml/sdtdatahash" xmlns:w16sdtfl="http://schemas.microsoft.com/office/word/2024/wordml/sdtformatlock" xmlns:w16se="http://schemas.microsoft.com/office/word/2015/wordml/symex" xmlns:wpg="http://schemas.microsoft.com/office/word/2010/wordprocessingGroup" xmlns:wpi="http://schemas.microsoft.com/office/word/2010/wordprocessingInk" xmlns:wne="http://schemas.microsoft.com/office/word/2006/wordml" xmlns:wps="http://schemas.microsoft.com/office/word/2010/wordprocessingShape" mc:Ignorable="w14 w15 w16se w16cid w16 w16cex w16sdtdh w16sdtfl w16du wp14">
   <w:endnote w:type="separator" w:id="-1">
     <w:p>
       <w:r>
@@ -1497,7 +1183,7 @@
 </file>
 
 <file path=word/footer1.xml><?xml version="1.0" encoding="utf-8"?>
-<w:ftr xmlns:wpc="http://schemas.microsoft.com/office/word/2010/wordprocessingCanvas" xmlns:cx="http://schemas.microsoft.com/office/drawing/2014/chartex" xmlns:cx1="http://schemas.microsoft.com/office/drawing/2015/9/8/chartex" xmlns:cx2="http://schemas.microsoft.com/office/drawing/2015/10/21/chartex" xmlns:cx3="http://schemas.microsoft.com/office/drawing/2016/5/9/chartex" xmlns:cx4="http://schemas.microsoft.com/office/drawing/2016/5/10/chartex" xmlns:cx5="http://schemas.microsoft.com/office/drawing/2016/5/11/chartex" xmlns:cx6="http://schemas.microsoft.com/office/drawing/2016/5/12/chartex" xmlns:cx7="http://schemas.microsoft.com/office/drawing/2016/5/13/chartex" xmlns:cx8="http://schemas.microsoft.com/office/drawing/2016/5/14/chartex" xmlns:mc="http://schemas.openxmlformats.org/markup-compatibility/2006" xmlns:aink="http://schemas.microsoft.com/office/drawing/2016/ink" xmlns:am3d="http://schemas.microsoft.com/office/drawing/2017/model3d" xmlns:o="urn:schemas-microsoft-com:office:office" xmlns:oel="http://schemas.microsoft.com/office/2019/extlst" xmlns:r="http://schemas.openxmlformats.org/officeDocument/2006/relationships" xmlns:m="http://schemas.openxmlformats.org/officeDocument/2006/math" xmlns:v="urn:schemas-microsoft-com:vml" xmlns:wp14="http://schemas.microsoft.com/office/word/2010/wordprocessingDrawing" xmlns:wp="http://schemas.openxmlformats.org/drawingml/2006/wordprocessingDrawing" xmlns:w10="urn:schemas-microsoft-com:office:word" xmlns:w="http://schemas.openxmlformats.org/wordprocessingml/2006/main" xmlns:w14="http://schemas.microsoft.com/office/word/2010/wordml" xmlns:w15="http://schemas.microsoft.com/office/word/2012/wordml" xmlns:w16cex="http://schemas.microsoft.com/office/word/2018/wordml/cex" xmlns:w16cid="http://schemas.microsoft.com/office/word/2016/wordml/cid" xmlns:w16="http://schemas.microsoft.com/office/word/2018/wordml" xmlns:w16du="http://schemas.microsoft.com/office/word/2023/wordml/word16du" xmlns:w16sdtdh="http://schemas.microsoft.com/office/word/2020/wordml/sdtdatahash" xmlns:w16se="http://schemas.microsoft.com/office/word/2015/wordml/symex" xmlns:wpg="http://schemas.microsoft.com/office/word/2010/wordprocessingGroup" xmlns:wpi="http://schemas.microsoft.com/office/word/2010/wordprocessingInk" xmlns:wne="http://schemas.microsoft.com/office/word/2006/wordml" xmlns:wps="http://schemas.microsoft.com/office/word/2010/wordprocessingShape" mc:Ignorable="w14 w15 w16se w16cid w16 w16cex w16sdtdh w16du wp14">
+<w:ftr xmlns:wpc="http://schemas.microsoft.com/office/word/2010/wordprocessingCanvas" xmlns:cx="http://schemas.microsoft.com/office/drawing/2014/chartex" xmlns:cx1="http://schemas.microsoft.com/office/drawing/2015/9/8/chartex" xmlns:cx2="http://schemas.microsoft.com/office/drawing/2015/10/21/chartex" xmlns:cx3="http://schemas.microsoft.com/office/drawing/2016/5/9/chartex" xmlns:cx4="http://schemas.microsoft.com/office/drawing/2016/5/10/chartex" xmlns:cx5="http://schemas.microsoft.com/office/drawing/2016/5/11/chartex" xmlns:cx6="http://schemas.microsoft.com/office/drawing/2016/5/12/chartex" xmlns:cx7="http://schemas.microsoft.com/office/drawing/2016/5/13/chartex" xmlns:cx8="http://schemas.microsoft.com/office/drawing/2016/5/14/chartex" xmlns:mc="http://schemas.openxmlformats.org/markup-compatibility/2006" xmlns:aink="http://schemas.microsoft.com/office/drawing/2016/ink" xmlns:am3d="http://schemas.microsoft.com/office/drawing/2017/model3d" xmlns:o="urn:schemas-microsoft-com:office:office" xmlns:oel="http://schemas.microsoft.com/office/2019/extlst" xmlns:r="http://schemas.openxmlformats.org/officeDocument/2006/relationships" xmlns:m="http://schemas.openxmlformats.org/officeDocument/2006/math" xmlns:v="urn:schemas-microsoft-com:vml" xmlns:wp14="http://schemas.microsoft.com/office/word/2010/wordprocessingDrawing" xmlns:wp="http://schemas.openxmlformats.org/drawingml/2006/wordprocessingDrawing" xmlns:w10="urn:schemas-microsoft-com:office:word" xmlns:w="http://schemas.openxmlformats.org/wordprocessingml/2006/main" xmlns:w14="http://schemas.microsoft.com/office/word/2010/wordml" xmlns:w15="http://schemas.microsoft.com/office/word/2012/wordml" xmlns:w16cex="http://schemas.microsoft.com/office/word/2018/wordml/cex" xmlns:w16cid="http://schemas.microsoft.com/office/word/2016/wordml/cid" xmlns:w16="http://schemas.microsoft.com/office/word/2018/wordml" xmlns:w16du="http://schemas.microsoft.com/office/word/2023/wordml/word16du" xmlns:w16sdtdh="http://schemas.microsoft.com/office/word/2020/wordml/sdtdatahash" xmlns:w16sdtfl="http://schemas.microsoft.com/office/word/2024/wordml/sdtformatlock" xmlns:w16se="http://schemas.microsoft.com/office/word/2015/wordml/symex" xmlns:wpg="http://schemas.microsoft.com/office/word/2010/wordprocessingGroup" xmlns:wpi="http://schemas.microsoft.com/office/word/2010/wordprocessingInk" xmlns:wne="http://schemas.microsoft.com/office/word/2006/wordml" xmlns:wps="http://schemas.microsoft.com/office/word/2010/wordprocessingShape" mc:Ignorable="w14 w15 w16se w16cid w16 w16cex w16sdtdh w16sdtfl w16du wp14">
   <w:p>
     <w:pPr>
       <w:pStyle w:val="Footer"/>
@@ -1614,7 +1300,7 @@
 </file>
 
 <file path=word/footnotes.xml><?xml version="1.0" encoding="utf-8"?>
-<w:footnotes xmlns:wpc="http://schemas.microsoft.com/office/word/2010/wordprocessingCanvas" xmlns:cx="http://schemas.microsoft.com/office/drawing/2014/chartex" xmlns:cx1="http://schemas.microsoft.com/office/drawing/2015/9/8/chartex" xmlns:cx2="http://schemas.microsoft.com/office/drawing/2015/10/21/chartex" xmlns:cx3="http://schemas.microsoft.com/office/drawing/2016/5/9/chartex" xmlns:cx4="http://schemas.microsoft.com/office/drawing/2016/5/10/chartex" xmlns:cx5="http://schemas.microsoft.com/office/drawing/2016/5/11/chartex" xmlns:cx6="http://schemas.microsoft.com/office/drawing/2016/5/12/chartex" xmlns:cx7="http://schemas.microsoft.com/office/drawing/2016/5/13/chartex" xmlns:cx8="http://schemas.microsoft.com/office/drawing/2016/5/14/chartex" xmlns:mc="http://schemas.openxmlformats.org/markup-compatibility/2006" xmlns:aink="http://schemas.microsoft.com/office/drawing/2016/ink" xmlns:am3d="http://schemas.microsoft.com/office/drawing/2017/model3d" xmlns:o="urn:schemas-microsoft-com:office:office" xmlns:oel="http://schemas.microsoft.com/office/2019/extlst" xmlns:r="http://schemas.openxmlformats.org/officeDocument/2006/relationships" xmlns:m="http://schemas.openxmlformats.org/officeDocument/2006/math" xmlns:v="urn:schemas-microsoft-com:vml" xmlns:wp14="http://schemas.microsoft.com/office/word/2010/wordprocessingDrawing" xmlns:wp="http://schemas.openxmlformats.org/drawingml/2006/wordprocessingDrawing" xmlns:w10="urn:schemas-microsoft-com:office:word" xmlns:w="http://schemas.openxmlformats.org/wordprocessingml/2006/main" xmlns:w14="http://schemas.microsoft.com/office/word/2010/wordml" xmlns:w15="http://schemas.microsoft.com/office/word/2012/wordml" xmlns:w16cex="http://schemas.microsoft.com/office/word/2018/wordml/cex" xmlns:w16cid="http://schemas.microsoft.com/office/word/2016/wordml/cid" xmlns:w16="http://schemas.microsoft.com/office/word/2018/wordml" xmlns:w16du="http://schemas.microsoft.com/office/word/2023/wordml/word16du" xmlns:w16sdtdh="http://schemas.microsoft.com/office/word/2020/wordml/sdtdatahash" xmlns:w16se="http://schemas.microsoft.com/office/word/2015/wordml/symex" xmlns:wpg="http://schemas.microsoft.com/office/word/2010/wordprocessingGroup" xmlns:wpi="http://schemas.microsoft.com/office/word/2010/wordprocessingInk" xmlns:wne="http://schemas.microsoft.com/office/word/2006/wordml" xmlns:wps="http://schemas.microsoft.com/office/word/2010/wordprocessingShape" mc:Ignorable="w14 w15 w16se w16cid w16 w16cex w16sdtdh w16du wp14">
+<w:footnotes xmlns:wpc="http://schemas.microsoft.com/office/word/2010/wordprocessingCanvas" xmlns:cx="http://schemas.microsoft.com/office/drawing/2014/chartex" xmlns:cx1="http://schemas.microsoft.com/office/drawing/2015/9/8/chartex" xmlns:cx2="http://schemas.microsoft.com/office/drawing/2015/10/21/chartex" xmlns:cx3="http://schemas.microsoft.com/office/drawing/2016/5/9/chartex" xmlns:cx4="http://schemas.microsoft.com/office/drawing/2016/5/10/chartex" xmlns:cx5="http://schemas.microsoft.com/office/drawing/2016/5/11/chartex" xmlns:cx6="http://schemas.microsoft.com/office/drawing/2016/5/12/chartex" xmlns:cx7="http://schemas.microsoft.com/office/drawing/2016/5/13/chartex" xmlns:cx8="http://schemas.microsoft.com/office/drawing/2016/5/14/chartex" xmlns:mc="http://schemas.openxmlformats.org/markup-compatibility/2006" xmlns:aink="http://schemas.microsoft.com/office/drawing/2016/ink" xmlns:am3d="http://schemas.microsoft.com/office/drawing/2017/model3d" xmlns:o="urn:schemas-microsoft-com:office:office" xmlns:oel="http://schemas.microsoft.com/office/2019/extlst" xmlns:r="http://schemas.openxmlformats.org/officeDocument/2006/relationships" xmlns:m="http://schemas.openxmlformats.org/officeDocument/2006/math" xmlns:v="urn:schemas-microsoft-com:vml" xmlns:wp14="http://schemas.microsoft.com/office/word/2010/wordprocessingDrawing" xmlns:wp="http://schemas.openxmlformats.org/drawingml/2006/wordprocessingDrawing" xmlns:w10="urn:schemas-microsoft-com:office:word" xmlns:w="http://schemas.openxmlformats.org/wordprocessingml/2006/main" xmlns:w14="http://schemas.microsoft.com/office/word/2010/wordml" xmlns:w15="http://schemas.microsoft.com/office/word/2012/wordml" xmlns:w16cex="http://schemas.microsoft.com/office/word/2018/wordml/cex" xmlns:w16cid="http://schemas.microsoft.com/office/word/2016/wordml/cid" xmlns:w16="http://schemas.microsoft.com/office/word/2018/wordml" xmlns:w16du="http://schemas.microsoft.com/office/word/2023/wordml/word16du" xmlns:w16sdtdh="http://schemas.microsoft.com/office/word/2020/wordml/sdtdatahash" xmlns:w16sdtfl="http://schemas.microsoft.com/office/word/2024/wordml/sdtformatlock" xmlns:w16se="http://schemas.microsoft.com/office/word/2015/wordml/symex" xmlns:wpg="http://schemas.microsoft.com/office/word/2010/wordprocessingGroup" xmlns:wpi="http://schemas.microsoft.com/office/word/2010/wordprocessingInk" xmlns:wne="http://schemas.microsoft.com/office/word/2006/wordml" xmlns:wps="http://schemas.microsoft.com/office/word/2010/wordprocessingShape" mc:Ignorable="w14 w15 w16se w16cid w16 w16cex w16sdtdh w16sdtfl w16du wp14">
   <w:footnote w:type="separator" w:id="-1">
     <w:p>
       <w:r>
@@ -1633,7 +1319,7 @@
 </file>
 
 <file path=word/header1.xml><?xml version="1.0" encoding="utf-8"?>
-<w:hdr xmlns:wpc="http://schemas.microsoft.com/office/word/2010/wordprocessingCanvas" xmlns:cx="http://schemas.microsoft.com/office/drawing/2014/chartex" xmlns:cx1="http://schemas.microsoft.com/office/drawing/2015/9/8/chartex" xmlns:cx2="http://schemas.microsoft.com/office/drawing/2015/10/21/chartex" xmlns:cx3="http://schemas.microsoft.com/office/drawing/2016/5/9/chartex" xmlns:cx4="http://schemas.microsoft.com/office/drawing/2016/5/10/chartex" xmlns:cx5="http://schemas.microsoft.com/office/drawing/2016/5/11/chartex" xmlns:cx6="http://schemas.microsoft.com/office/drawing/2016/5/12/chartex" xmlns:cx7="http://schemas.microsoft.com/office/drawing/2016/5/13/chartex" xmlns:cx8="http://schemas.microsoft.com/office/drawing/2016/5/14/chartex" xmlns:mc="http://schemas.openxmlformats.org/markup-compatibility/2006" xmlns:aink="http://schemas.microsoft.com/office/drawing/2016/ink" xmlns:am3d="http://schemas.microsoft.com/office/drawing/2017/model3d" xmlns:o="urn:schemas-microsoft-com:office:office" xmlns:oel="http://schemas.microsoft.com/office/2019/extlst" xmlns:r="http://schemas.openxmlformats.org/officeDocument/2006/relationships" xmlns:m="http://schemas.openxmlformats.org/officeDocument/2006/math" xmlns:v="urn:schemas-microsoft-com:vml" xmlns:wp14="http://schemas.microsoft.com/office/word/2010/wordprocessingDrawing" xmlns:wp="http://schemas.openxmlformats.org/drawingml/2006/wordprocessingDrawing" xmlns:w10="urn:schemas-microsoft-com:office:word" xmlns:w="http://schemas.openxmlformats.org/wordprocessingml/2006/main" xmlns:w14="http://schemas.microsoft.com/office/word/2010/wordml" xmlns:w15="http://schemas.microsoft.com/office/word/2012/wordml" xmlns:w16cex="http://schemas.microsoft.com/office/word/2018/wordml/cex" xmlns:w16cid="http://schemas.microsoft.com/office/word/2016/wordml/cid" xmlns:w16="http://schemas.microsoft.com/office/word/2018/wordml" xmlns:w16du="http://schemas.microsoft.com/office/word/2023/wordml/word16du" xmlns:w16sdtdh="http://schemas.microsoft.com/office/word/2020/wordml/sdtdatahash" xmlns:w16se="http://schemas.microsoft.com/office/word/2015/wordml/symex" xmlns:wpg="http://schemas.microsoft.com/office/word/2010/wordprocessingGroup" xmlns:wpi="http://schemas.microsoft.com/office/word/2010/wordprocessingInk" xmlns:wne="http://schemas.microsoft.com/office/word/2006/wordml" xmlns:wps="http://schemas.microsoft.com/office/word/2010/wordprocessingShape" mc:Ignorable="w14 w15 w16se w16cid w16 w16cex w16sdtdh w16du wp14">
+<w:hdr xmlns:wpc="http://schemas.microsoft.com/office/word/2010/wordprocessingCanvas" xmlns:cx="http://schemas.microsoft.com/office/drawing/2014/chartex" xmlns:cx1="http://schemas.microsoft.com/office/drawing/2015/9/8/chartex" xmlns:cx2="http://schemas.microsoft.com/office/drawing/2015/10/21/chartex" xmlns:cx3="http://schemas.microsoft.com/office/drawing/2016/5/9/chartex" xmlns:cx4="http://schemas.microsoft.com/office/drawing/2016/5/10/chartex" xmlns:cx5="http://schemas.microsoft.com/office/drawing/2016/5/11/chartex" xmlns:cx6="http://schemas.microsoft.com/office/drawing/2016/5/12/chartex" xmlns:cx7="http://schemas.microsoft.com/office/drawing/2016/5/13/chartex" xmlns:cx8="http://schemas.microsoft.com/office/drawing/2016/5/14/chartex" xmlns:mc="http://schemas.openxmlformats.org/markup-compatibility/2006" xmlns:aink="http://schemas.microsoft.com/office/drawing/2016/ink" xmlns:am3d="http://schemas.microsoft.com/office/drawing/2017/model3d" xmlns:o="urn:schemas-microsoft-com:office:office" xmlns:oel="http://schemas.microsoft.com/office/2019/extlst" xmlns:r="http://schemas.openxmlformats.org/officeDocument/2006/relationships" xmlns:m="http://schemas.openxmlformats.org/officeDocument/2006/math" xmlns:v="urn:schemas-microsoft-com:vml" xmlns:wp14="http://schemas.microsoft.com/office/word/2010/wordprocessingDrawing" xmlns:wp="http://schemas.openxmlformats.org/drawingml/2006/wordprocessingDrawing" xmlns:w10="urn:schemas-microsoft-com:office:word" xmlns:w="http://schemas.openxmlformats.org/wordprocessingml/2006/main" xmlns:w14="http://schemas.microsoft.com/office/word/2010/wordml" xmlns:w15="http://schemas.microsoft.com/office/word/2012/wordml" xmlns:w16cex="http://schemas.microsoft.com/office/word/2018/wordml/cex" xmlns:w16cid="http://schemas.microsoft.com/office/word/2016/wordml/cid" xmlns:w16="http://schemas.microsoft.com/office/word/2018/wordml" xmlns:w16du="http://schemas.microsoft.com/office/word/2023/wordml/word16du" xmlns:w16sdtdh="http://schemas.microsoft.com/office/word/2020/wordml/sdtdatahash" xmlns:w16sdtfl="http://schemas.microsoft.com/office/word/2024/wordml/sdtformatlock" xmlns:w16se="http://schemas.microsoft.com/office/word/2015/wordml/symex" xmlns:wpg="http://schemas.microsoft.com/office/word/2010/wordprocessingGroup" xmlns:wpi="http://schemas.microsoft.com/office/word/2010/wordprocessingInk" xmlns:wne="http://schemas.microsoft.com/office/word/2006/wordml" xmlns:wps="http://schemas.microsoft.com/office/word/2010/wordprocessingShape" mc:Ignorable="w14 w15 w16se w16cid w16 w16cex w16sdtdh w16sdtfl w16du wp14">
   <w:p>
     <w:pPr>
       <w:pStyle w:val="Header"/>
@@ -1722,7 +1408,7 @@
 </file>
 
 <file path=word/numbering.xml><?xml version="1.0" encoding="utf-8"?>
-<w:numbering xmlns:wpc="http://schemas.microsoft.com/office/word/2010/wordprocessingCanvas" xmlns:cx="http://schemas.microsoft.com/office/drawing/2014/chartex" xmlns:cx1="http://schemas.microsoft.com/office/drawing/2015/9/8/chartex" xmlns:cx2="http://schemas.microsoft.com/office/drawing/2015/10/21/chartex" xmlns:cx3="http://schemas.microsoft.com/office/drawing/2016/5/9/chartex" xmlns:cx4="http://schemas.microsoft.com/office/drawing/2016/5/10/chartex" xmlns:cx5="http://schemas.microsoft.com/office/drawing/2016/5/11/chartex" xmlns:cx6="http://schemas.microsoft.com/office/drawing/2016/5/12/chartex" xmlns:cx7="http://schemas.microsoft.com/office/drawing/2016/5/13/chartex" xmlns:cx8="http://schemas.microsoft.com/office/drawing/2016/5/14/chartex" xmlns:mc="http://schemas.openxmlformats.org/markup-compatibility/2006" xmlns:aink="http://schemas.microsoft.com/office/drawing/2016/ink" xmlns:am3d="http://schemas.microsoft.com/office/drawing/2017/model3d" xmlns:o="urn:schemas-microsoft-com:office:office" xmlns:oel="http://schemas.microsoft.com/office/2019/extlst" xmlns:r="http://schemas.openxmlformats.org/officeDocument/2006/relationships" xmlns:m="http://schemas.openxmlformats.org/officeDocument/2006/math" xmlns:v="urn:schemas-microsoft-com:vml" xmlns:wp14="http://schemas.microsoft.com/office/word/2010/wordprocessingDrawing" xmlns:wp="http://schemas.openxmlformats.org/drawingml/2006/wordprocessingDrawing" xmlns:w10="urn:schemas-microsoft-com:office:word" xmlns:w="http://schemas.openxmlformats.org/wordprocessingml/2006/main" xmlns:w14="http://schemas.microsoft.com/office/word/2010/wordml" xmlns:w15="http://schemas.microsoft.com/office/word/2012/wordml" xmlns:w16cex="http://schemas.microsoft.com/office/word/2018/wordml/cex" xmlns:w16cid="http://schemas.microsoft.com/office/word/2016/wordml/cid" xmlns:w16="http://schemas.microsoft.com/office/word/2018/wordml" xmlns:w16du="http://schemas.microsoft.com/office/word/2023/wordml/word16du" xmlns:w16sdtdh="http://schemas.microsoft.com/office/word/2020/wordml/sdtdatahash" xmlns:w16se="http://schemas.microsoft.com/office/word/2015/wordml/symex" xmlns:wpg="http://schemas.microsoft.com/office/word/2010/wordprocessingGroup" xmlns:wpi="http://schemas.microsoft.com/office/word/2010/wordprocessingInk" xmlns:wne="http://schemas.microsoft.com/office/word/2006/wordml" xmlns:wps="http://schemas.microsoft.com/office/word/2010/wordprocessingShape" mc:Ignorable="w14 w15 w16se w16cid w16 w16cex w16sdtdh w16du wp14">
+<w:numbering xmlns:wpc="http://schemas.microsoft.com/office/word/2010/wordprocessingCanvas" xmlns:cx="http://schemas.microsoft.com/office/drawing/2014/chartex" xmlns:cx1="http://schemas.microsoft.com/office/drawing/2015/9/8/chartex" xmlns:cx2="http://schemas.microsoft.com/office/drawing/2015/10/21/chartex" xmlns:cx3="http://schemas.microsoft.com/office/drawing/2016/5/9/chartex" xmlns:cx4="http://schemas.microsoft.com/office/drawing/2016/5/10/chartex" xmlns:cx5="http://schemas.microsoft.com/office/drawing/2016/5/11/chartex" xmlns:cx6="http://schemas.microsoft.com/office/drawing/2016/5/12/chartex" xmlns:cx7="http://schemas.microsoft.com/office/drawing/2016/5/13/chartex" xmlns:cx8="http://schemas.microsoft.com/office/drawing/2016/5/14/chartex" xmlns:mc="http://schemas.openxmlformats.org/markup-compatibility/2006" xmlns:aink="http://schemas.microsoft.com/office/drawing/2016/ink" xmlns:am3d="http://schemas.microsoft.com/office/drawing/2017/model3d" xmlns:o="urn:schemas-microsoft-com:office:office" xmlns:oel="http://schemas.microsoft.com/office/2019/extlst" xmlns:r="http://schemas.openxmlformats.org/officeDocument/2006/relationships" xmlns:m="http://schemas.openxmlformats.org/officeDocument/2006/math" xmlns:v="urn:schemas-microsoft-com:vml" xmlns:wp14="http://schemas.microsoft.com/office/word/2010/wordprocessingDrawing" xmlns:wp="http://schemas.openxmlformats.org/drawingml/2006/wordprocessingDrawing" xmlns:w10="urn:schemas-microsoft-com:office:word" xmlns:w="http://schemas.openxmlformats.org/wordprocessingml/2006/main" xmlns:w14="http://schemas.microsoft.com/office/word/2010/wordml" xmlns:w15="http://schemas.microsoft.com/office/word/2012/wordml" xmlns:w16cex="http://schemas.microsoft.com/office/word/2018/wordml/cex" xmlns:w16cid="http://schemas.microsoft.com/office/word/2016/wordml/cid" xmlns:w16="http://schemas.microsoft.com/office/word/2018/wordml" xmlns:w16du="http://schemas.microsoft.com/office/word/2023/wordml/word16du" xmlns:w16sdtdh="http://schemas.microsoft.com/office/word/2020/wordml/sdtdatahash" xmlns:w16sdtfl="http://schemas.microsoft.com/office/word/2024/wordml/sdtformatlock" xmlns:w16se="http://schemas.microsoft.com/office/word/2015/wordml/symex" xmlns:wpg="http://schemas.microsoft.com/office/word/2010/wordprocessingGroup" xmlns:wpi="http://schemas.microsoft.com/office/word/2010/wordprocessingInk" xmlns:wne="http://schemas.microsoft.com/office/word/2006/wordml" xmlns:wps="http://schemas.microsoft.com/office/word/2010/wordprocessingShape" mc:Ignorable="w14 w15 w16se w16cid w16 w16cex w16sdtdh w16sdtfl w16du wp14">
   <w:abstractNum w:abstractNumId="0" w15:restartNumberingAfterBreak="0">
     <w:nsid w:val="07A87362"/>
     <w:multiLevelType w:val="hybridMultilevel"/>
@@ -2159,7 +1845,7 @@
 </file>
 
 <file path=word/styles.xml><?xml version="1.0" encoding="utf-8"?>
-<w:styles xmlns:mc="http://schemas.openxmlformats.org/markup-compatibility/2006" xmlns:r="http://schemas.openxmlformats.org/officeDocument/2006/relationships" xmlns:w="http://schemas.openxmlformats.org/wordprocessingml/2006/main" xmlns:w14="http://schemas.microsoft.com/office/word/2010/wordml" xmlns:w15="http://schemas.microsoft.com/office/word/2012/wordml" xmlns:w16cex="http://schemas.microsoft.com/office/word/2018/wordml/cex" xmlns:w16cid="http://schemas.microsoft.com/office/word/2016/wordml/cid" xmlns:w16="http://schemas.microsoft.com/office/word/2018/wordml" xmlns:w16du="http://schemas.microsoft.com/office/word/2023/wordml/word16du" xmlns:w16sdtdh="http://schemas.microsoft.com/office/word/2020/wordml/sdtdatahash" xmlns:w16se="http://schemas.microsoft.com/office/word/2015/wordml/symex" mc:Ignorable="w14 w15 w16se w16cid w16 w16cex w16sdtdh w16du">
+<w:styles xmlns:mc="http://schemas.openxmlformats.org/markup-compatibility/2006" xmlns:r="http://schemas.openxmlformats.org/officeDocument/2006/relationships" xmlns:w="http://schemas.openxmlformats.org/wordprocessingml/2006/main" xmlns:w14="http://schemas.microsoft.com/office/word/2010/wordml" xmlns:w15="http://schemas.microsoft.com/office/word/2012/wordml" xmlns:w16cex="http://schemas.microsoft.com/office/word/2018/wordml/cex" xmlns:w16cid="http://schemas.microsoft.com/office/word/2016/wordml/cid" xmlns:w16="http://schemas.microsoft.com/office/word/2018/wordml" xmlns:w16du="http://schemas.microsoft.com/office/word/2023/wordml/word16du" xmlns:w16sdtdh="http://schemas.microsoft.com/office/word/2020/wordml/sdtdatahash" xmlns:w16sdtfl="http://schemas.microsoft.com/office/word/2024/wordml/sdtformatlock" xmlns:w16se="http://schemas.microsoft.com/office/word/2015/wordml/symex" mc:Ignorable="w14 w15 w16se w16cid w16 w16cex w16sdtdh w16sdtfl w16du">
   <w:docDefaults>
     <w:rPrDefault>
       <w:rPr>

</xml_diff>